<commit_message>
minor changes to instruction
</commit_message>
<xml_diff>
--- a/HowToGuide.docx
+++ b/HowToGuide.docx
@@ -35,14 +35,6 @@
         </w:rPr>
         <w:t>?</w:t>
       </w:r>
-    </w:p>
-    <w:p>
-      <w:pPr>
-        <w:ind w:left="284"/>
-        <w:rPr>
-          <w:lang w:val="en-GB"/>
-        </w:rPr>
-      </w:pPr>
     </w:p>
     <w:p>
       <w:pPr>
@@ -84,9 +76,9 @@
             <o:lock v:ext="edit" aspectratio="t"/>
           </v:shapetype>
           <v:shape id="_x0000_i1025" type="#_x0000_t75" style="width:108pt;height:41.5pt" o:ole="">
-            <v:imagedata r:id="rId4" o:title=""/>
+            <v:imagedata r:id="rId6" o:title=""/>
           </v:shape>
-          <o:OLEObject Type="Embed" ProgID="Package" ShapeID="_x0000_i1025" DrawAspect="Content" ObjectID="_1780395590" r:id="rId5"/>
+          <o:OLEObject Type="Embed" ProgID="Package" ShapeID="_x0000_i1025" DrawAspect="Content" ObjectID="_1780396338" r:id="rId7"/>
         </w:object>
       </w:r>
     </w:p>
@@ -101,13 +93,48 @@
         <w:rPr>
           <w:lang w:val="en-GB"/>
         </w:rPr>
-        <w:t xml:space="preserve">Step 1 : </w:t>
-      </w:r>
-      <w:r>
-        <w:rPr>
-          <w:lang w:val="en-GB"/>
-        </w:rPr>
-        <w:t>Extract the zip fie to any location  . Lets say ( c:/users/</w:t>
+        <w:t xml:space="preserve">Step </w:t>
+      </w:r>
+      <w:proofErr w:type="gramStart"/>
+      <w:r>
+        <w:rPr>
+          <w:lang w:val="en-GB"/>
+        </w:rPr>
+        <w:t>1 :</w:t>
+      </w:r>
+      <w:proofErr w:type="gramEnd"/>
+      <w:r>
+        <w:rPr>
+          <w:lang w:val="en-GB"/>
+        </w:rPr>
+        <w:t xml:space="preserve"> </w:t>
+      </w:r>
+      <w:r>
+        <w:rPr>
+          <w:lang w:val="en-GB"/>
+        </w:rPr>
+        <w:t xml:space="preserve">Extract the zip fie to any location  . </w:t>
+      </w:r>
+      <w:proofErr w:type="spellStart"/>
+      <w:r>
+        <w:rPr>
+          <w:lang w:val="en-GB"/>
+        </w:rPr>
+        <w:t>Lets</w:t>
+      </w:r>
+      <w:proofErr w:type="spellEnd"/>
+      <w:r>
+        <w:rPr>
+          <w:lang w:val="en-GB"/>
+        </w:rPr>
+        <w:t xml:space="preserve"> say </w:t>
+      </w:r>
+      <w:proofErr w:type="gramStart"/>
+      <w:r>
+        <w:rPr>
+          <w:lang w:val="en-GB"/>
+        </w:rPr>
+        <w:t>( c:/users/</w:t>
       </w:r>
       <w:r>
         <w:rPr>
@@ -115,6 +142,7 @@
         </w:rPr>
         <w:t>jerry</w:t>
       </w:r>
+      <w:proofErr w:type="gramEnd"/>
       <w:r>
         <w:rPr>
           <w:lang w:val="en-GB"/>
@@ -139,7 +167,21 @@
         <w:rPr>
           <w:lang w:val="en-GB"/>
         </w:rPr>
-        <w:t>Step 2: Once extracted , the folder will be extracted as below</w:t>
+        <w:t xml:space="preserve">Step 2: Once </w:t>
+      </w:r>
+      <w:proofErr w:type="gramStart"/>
+      <w:r>
+        <w:rPr>
+          <w:lang w:val="en-GB"/>
+        </w:rPr>
+        <w:t>extracted ,</w:t>
+      </w:r>
+      <w:proofErr w:type="gramEnd"/>
+      <w:r>
+        <w:rPr>
+          <w:lang w:val="en-GB"/>
+        </w:rPr>
+        <w:t xml:space="preserve"> the folder will be extracted as below</w:t>
       </w:r>
     </w:p>
     <w:p>
@@ -170,7 +212,7 @@
                     <pic:cNvPicPr/>
                   </pic:nvPicPr>
                   <pic:blipFill>
-                    <a:blip r:embed="rId6"/>
+                    <a:blip r:embed="rId8"/>
                     <a:stretch>
                       <a:fillRect/>
                     </a:stretch>
@@ -253,7 +295,7 @@
                     <pic:cNvPicPr/>
                   </pic:nvPicPr>
                   <pic:blipFill>
-                    <a:blip r:embed="rId7"/>
+                    <a:blip r:embed="rId9"/>
                     <a:stretch>
                       <a:fillRect/>
                     </a:stretch>
@@ -329,11 +371,19 @@
           <w:lang w:val="en-GB"/>
         </w:rPr>
       </w:pPr>
-      <w:r>
-        <w:rPr>
-          <w:lang w:val="en-GB"/>
-        </w:rPr>
-        <w:t xml:space="preserve">Note : Replace the path with the correct path </w:t>
+      <w:proofErr w:type="gramStart"/>
+      <w:r>
+        <w:rPr>
+          <w:lang w:val="en-GB"/>
+        </w:rPr>
+        <w:t>Note :</w:t>
+      </w:r>
+      <w:proofErr w:type="gramEnd"/>
+      <w:r>
+        <w:rPr>
+          <w:lang w:val="en-GB"/>
+        </w:rPr>
+        <w:t xml:space="preserve"> Replace the path with the correct path </w:t>
       </w:r>
     </w:p>
     <w:p>
@@ -381,7 +431,7 @@
                     <pic:cNvPicPr/>
                   </pic:nvPicPr>
                   <pic:blipFill>
-                    <a:blip r:embed="rId8"/>
+                    <a:blip r:embed="rId10"/>
                     <a:stretch>
                       <a:fillRect/>
                     </a:stretch>
@@ -419,7 +469,21 @@
         <w:rPr>
           <w:lang w:val="en-GB"/>
         </w:rPr>
-        <w:t xml:space="preserve"> Once the job is finished ,you can see </w:t>
+        <w:t xml:space="preserve"> Once the job is </w:t>
+      </w:r>
+      <w:proofErr w:type="gramStart"/>
+      <w:r>
+        <w:rPr>
+          <w:lang w:val="en-GB"/>
+        </w:rPr>
+        <w:t>finished ,you</w:t>
+      </w:r>
+      <w:proofErr w:type="gramEnd"/>
+      <w:r>
+        <w:rPr>
+          <w:lang w:val="en-GB"/>
+        </w:rPr>
+        <w:t xml:space="preserve"> can see </w:t>
       </w:r>
       <w:r>
         <w:rPr>
@@ -448,7 +512,7 @@
                     <pic:cNvPicPr/>
                   </pic:nvPicPr>
                   <pic:blipFill>
-                    <a:blip r:embed="rId9"/>
+                    <a:blip r:embed="rId11"/>
                     <a:stretch>
                       <a:fillRect/>
                     </a:stretch>
@@ -500,28 +564,50 @@
         <w:rPr>
           <w:lang w:val="en-GB"/>
         </w:rPr>
-        <w:t xml:space="preserve">You will be seeing the following  </w:t>
-      </w:r>
-      <w:r>
-        <w:rPr>
-          <w:lang w:val="en-GB"/>
-        </w:rPr>
-        <w:t xml:space="preserve">differences </w:t>
-      </w:r>
-    </w:p>
-    <w:p>
-      <w:pPr>
-        <w:ind w:left="284"/>
-        <w:rPr>
-          <w:lang w:val="en-GB"/>
-        </w:rPr>
-      </w:pPr>
-      <w:r>
-        <w:rPr>
-          <w:lang w:val="en-GB"/>
-        </w:rPr>
-        <w:t xml:space="preserve">     1:  First name and Last name are shiffled</w:t>
-      </w:r>
+        <w:t xml:space="preserve">You will be seeing the </w:t>
+      </w:r>
+      <w:proofErr w:type="gramStart"/>
+      <w:r>
+        <w:rPr>
+          <w:lang w:val="en-GB"/>
+        </w:rPr>
+        <w:t xml:space="preserve">following  </w:t>
+      </w:r>
+      <w:r>
+        <w:rPr>
+          <w:lang w:val="en-GB"/>
+        </w:rPr>
+        <w:t>differences</w:t>
+      </w:r>
+      <w:proofErr w:type="gramEnd"/>
+      <w:r>
+        <w:rPr>
+          <w:lang w:val="en-GB"/>
+        </w:rPr>
+        <w:t xml:space="preserve"> </w:t>
+      </w:r>
+    </w:p>
+    <w:p>
+      <w:pPr>
+        <w:ind w:left="284"/>
+        <w:rPr>
+          <w:lang w:val="en-GB"/>
+        </w:rPr>
+      </w:pPr>
+      <w:r>
+        <w:rPr>
+          <w:lang w:val="en-GB"/>
+        </w:rPr>
+        <w:t xml:space="preserve">     1:  First name and Last name are </w:t>
+      </w:r>
+      <w:proofErr w:type="spellStart"/>
+      <w:r>
+        <w:rPr>
+          <w:lang w:val="en-GB"/>
+        </w:rPr>
+        <w:t>shiffled</w:t>
+      </w:r>
+      <w:proofErr w:type="spellEnd"/>
     </w:p>
     <w:p>
       <w:pPr>
@@ -554,8 +640,16 @@
         <w:rPr>
           <w:lang w:val="en-GB"/>
         </w:rPr>
-        <w:t xml:space="preserve">     3: No change is applied to date_of_birth</w:t>
-      </w:r>
+        <w:t xml:space="preserve">     3: No change is applied to </w:t>
+      </w:r>
+      <w:proofErr w:type="spellStart"/>
+      <w:r>
+        <w:rPr>
+          <w:lang w:val="en-GB"/>
+        </w:rPr>
+        <w:t>date_of_birth</w:t>
+      </w:r>
+      <w:proofErr w:type="spellEnd"/>
     </w:p>
     <w:p>
       <w:pPr>
@@ -599,7 +693,7 @@
                     <pic:cNvPicPr/>
                   </pic:nvPicPr>
                   <pic:blipFill>
-                    <a:blip r:embed="rId10"/>
+                    <a:blip r:embed="rId12"/>
                     <a:stretch>
                       <a:fillRect/>
                     </a:stretch>
@@ -671,7 +765,7 @@
                     <pic:cNvPicPr/>
                   </pic:nvPicPr>
                   <pic:blipFill>
-                    <a:blip r:embed="rId11"/>
+                    <a:blip r:embed="rId13"/>
                     <a:stretch>
                       <a:fillRect/>
                     </a:stretch>
@@ -718,38 +812,6 @@
       <w:pPr>
         <w:ind w:left="284"/>
         <w:rPr>
-          <w:lang w:val="en-GB"/>
-        </w:rPr>
-      </w:pPr>
-    </w:p>
-    <w:p>
-      <w:pPr>
-        <w:ind w:left="284"/>
-        <w:rPr>
-          <w:lang w:val="en-GB"/>
-        </w:rPr>
-      </w:pPr>
-    </w:p>
-    <w:p>
-      <w:pPr>
-        <w:ind w:left="284"/>
-        <w:rPr>
-          <w:lang w:val="en-GB"/>
-        </w:rPr>
-      </w:pPr>
-    </w:p>
-    <w:p>
-      <w:pPr>
-        <w:ind w:left="284"/>
-        <w:rPr>
-          <w:lang w:val="en-GB"/>
-        </w:rPr>
-      </w:pPr>
-    </w:p>
-    <w:p>
-      <w:pPr>
-        <w:ind w:left="284"/>
-        <w:rPr>
           <w:b/>
           <w:bCs/>
           <w:lang w:val="en-GB"/>
@@ -779,34 +841,40 @@
           <w:lang w:val="en-GB"/>
         </w:rPr>
       </w:pPr>
-      <w:r>
-        <w:rPr>
-          <w:lang w:val="en-GB"/>
-        </w:rPr>
-        <w:t xml:space="preserve">Pytests were written for each function </w:t>
-      </w:r>
-      <w:r>
-        <w:rPr>
-          <w:lang w:val="en-GB"/>
-        </w:rPr>
-        <w:t>. Below are the steps to run those tests.</w:t>
-      </w:r>
-    </w:p>
-    <w:p>
-      <w:pPr>
-        <w:ind w:left="284"/>
-        <w:rPr>
-          <w:lang w:val="en-GB"/>
-        </w:rPr>
-      </w:pPr>
-    </w:p>
-    <w:p>
-      <w:pPr>
-        <w:ind w:left="284"/>
-        <w:rPr>
-          <w:lang w:val="en-GB"/>
-        </w:rPr>
-      </w:pPr>
+      <w:proofErr w:type="spellStart"/>
+      <w:r>
+        <w:rPr>
+          <w:lang w:val="en-GB"/>
+        </w:rPr>
+        <w:t>Pytests</w:t>
+      </w:r>
+      <w:proofErr w:type="spellEnd"/>
+      <w:r>
+        <w:rPr>
+          <w:lang w:val="en-GB"/>
+        </w:rPr>
+        <w:t xml:space="preserve"> were written for each </w:t>
+      </w:r>
+      <w:proofErr w:type="gramStart"/>
+      <w:r>
+        <w:rPr>
+          <w:lang w:val="en-GB"/>
+        </w:rPr>
+        <w:t xml:space="preserve">function </w:t>
+      </w:r>
+      <w:r>
+        <w:rPr>
+          <w:lang w:val="en-GB"/>
+        </w:rPr>
+        <w:t>.</w:t>
+      </w:r>
+      <w:proofErr w:type="gramEnd"/>
+      <w:r>
+        <w:rPr>
+          <w:lang w:val="en-GB"/>
+        </w:rPr>
+        <w:t xml:space="preserve"> Below are the steps to run those tests.</w:t>
+      </w:r>
     </w:p>
     <w:p>
       <w:pPr>
@@ -882,7 +950,7 @@
                     <pic:cNvPicPr/>
                   </pic:nvPicPr>
                   <pic:blipFill>
-                    <a:blip r:embed="rId7"/>
+                    <a:blip r:embed="rId9"/>
                     <a:stretch>
                       <a:fillRect/>
                     </a:stretch>
@@ -936,8 +1004,24 @@
         <w:rPr>
           <w:lang w:val="en-GB"/>
         </w:rPr>
-        <w:t xml:space="preserve">     pytest -v</w:t>
-      </w:r>
+        <w:t xml:space="preserve">     </w:t>
+      </w:r>
+      <w:proofErr w:type="spellStart"/>
+      <w:proofErr w:type="gramStart"/>
+      <w:r>
+        <w:rPr>
+          <w:lang w:val="en-GB"/>
+        </w:rPr>
+        <w:t>pytest</w:t>
+      </w:r>
+      <w:proofErr w:type="spellEnd"/>
+      <w:r>
+        <w:rPr>
+          <w:lang w:val="en-GB"/>
+        </w:rPr>
+        <w:t xml:space="preserve"> -v</w:t>
+      </w:r>
+      <w:proofErr w:type="gramEnd"/>
     </w:p>
     <w:p>
       <w:pPr>
@@ -951,7 +1035,6 @@
           <w:noProof/>
           <w:lang w:val="en-GB"/>
         </w:rPr>
-        <w:lastRenderedPageBreak/>
         <w:drawing>
           <wp:inline distT="0" distB="0" distL="0" distR="0" wp14:anchorId="36D4CD41" wp14:editId="2F81BAD0">
             <wp:extent cx="5731510" cy="1315720"/>
@@ -968,7 +1051,7 @@
                     <pic:cNvPicPr/>
                   </pic:nvPicPr>
                   <pic:blipFill>
-                    <a:blip r:embed="rId12"/>
+                    <a:blip r:embed="rId14"/>
                     <a:stretch>
                       <a:fillRect/>
                     </a:stretch>
@@ -1020,10 +1103,27 @@
           <w:lang w:val="en-GB"/>
         </w:rPr>
       </w:pPr>
-      <w:r>
-        <w:rPr>
-          <w:lang w:val="en-GB"/>
-        </w:rPr>
+    </w:p>
+    <w:p>
+      <w:pPr>
+        <w:ind w:left="284"/>
+        <w:rPr>
+          <w:lang w:val="en-GB"/>
+        </w:rPr>
+      </w:pPr>
+    </w:p>
+    <w:p>
+      <w:pPr>
+        <w:ind w:left="284"/>
+        <w:rPr>
+          <w:lang w:val="en-GB"/>
+        </w:rPr>
+      </w:pPr>
+      <w:r>
+        <w:rPr>
+          <w:lang w:val="en-GB"/>
+        </w:rPr>
+        <w:lastRenderedPageBreak/>
         <w:t>System requirements</w:t>
       </w:r>
     </w:p>
@@ -1070,7 +1170,14 @@
         <w:rPr>
           <w:lang w:val="en-GB"/>
         </w:rPr>
-        <w:t xml:space="preserve">Python packages </w:t>
+        <w:t xml:space="preserve">Python </w:t>
+      </w:r>
+      <w:proofErr w:type="gramStart"/>
+      <w:r>
+        <w:rPr>
+          <w:lang w:val="en-GB"/>
+        </w:rPr>
+        <w:t xml:space="preserve">packages </w:t>
       </w:r>
       <w:r>
         <w:rPr>
@@ -1078,6 +1185,7 @@
         </w:rPr>
         <w:t>:</w:t>
       </w:r>
+      <w:proofErr w:type="gramEnd"/>
     </w:p>
     <w:p>
       <w:pPr>
@@ -1112,11 +1220,19 @@
         </w:rPr>
         <w:t xml:space="preserve"> </w:t>
       </w:r>
-      <w:r>
-        <w:rPr>
-          <w:lang w:val="en-GB"/>
-        </w:rPr>
-        <w:t>numpy==1.21.5</w:t>
+      <w:proofErr w:type="spellStart"/>
+      <w:r>
+        <w:rPr>
+          <w:lang w:val="en-GB"/>
+        </w:rPr>
+        <w:t>numpy</w:t>
+      </w:r>
+      <w:proofErr w:type="spellEnd"/>
+      <w:r>
+        <w:rPr>
+          <w:lang w:val="en-GB"/>
+        </w:rPr>
+        <w:t>==1.21.5</w:t>
       </w:r>
     </w:p>
     <w:p>
@@ -1126,11 +1242,19 @@
           <w:lang w:val="en-GB"/>
         </w:rPr>
       </w:pPr>
-      <w:r>
-        <w:rPr>
-          <w:lang w:val="en-GB"/>
-        </w:rPr>
-        <w:t>pytest==7.4.4</w:t>
+      <w:proofErr w:type="spellStart"/>
+      <w:r>
+        <w:rPr>
+          <w:lang w:val="en-GB"/>
+        </w:rPr>
+        <w:t>pytest</w:t>
+      </w:r>
+      <w:proofErr w:type="spellEnd"/>
+      <w:r>
+        <w:rPr>
+          <w:lang w:val="en-GB"/>
+        </w:rPr>
+        <w:t>==7.4.4</w:t>
       </w:r>
     </w:p>
     <w:p>
@@ -1146,6 +1270,182 @@
         </w:rPr>
         <w:t>Faker==18.13.0</w:t>
       </w:r>
+    </w:p>
+    <w:p>
+      <w:pPr>
+        <w:ind w:left="284"/>
+        <w:rPr>
+          <w:lang w:val="en-GB"/>
+        </w:rPr>
+      </w:pPr>
+    </w:p>
+    <w:p>
+      <w:pPr>
+        <w:ind w:left="284"/>
+        <w:rPr>
+          <w:lang w:val="en-GB"/>
+        </w:rPr>
+      </w:pPr>
+    </w:p>
+    <w:p>
+      <w:pPr>
+        <w:ind w:left="284"/>
+        <w:rPr>
+          <w:lang w:val="en-GB"/>
+        </w:rPr>
+      </w:pPr>
+    </w:p>
+    <w:p>
+      <w:pPr>
+        <w:ind w:left="284"/>
+        <w:rPr>
+          <w:lang w:val="en-GB"/>
+        </w:rPr>
+      </w:pPr>
+    </w:p>
+    <w:p>
+      <w:pPr>
+        <w:ind w:left="284"/>
+        <w:rPr>
+          <w:lang w:val="en-GB"/>
+        </w:rPr>
+      </w:pPr>
+    </w:p>
+    <w:p>
+      <w:pPr>
+        <w:ind w:left="284"/>
+        <w:rPr>
+          <w:lang w:val="en-GB"/>
+        </w:rPr>
+      </w:pPr>
+    </w:p>
+    <w:p>
+      <w:pPr>
+        <w:ind w:left="284"/>
+        <w:rPr>
+          <w:lang w:val="en-GB"/>
+        </w:rPr>
+      </w:pPr>
+    </w:p>
+    <w:p>
+      <w:pPr>
+        <w:ind w:left="284"/>
+        <w:rPr>
+          <w:lang w:val="en-GB"/>
+        </w:rPr>
+      </w:pPr>
+    </w:p>
+    <w:p>
+      <w:pPr>
+        <w:ind w:left="284"/>
+        <w:rPr>
+          <w:lang w:val="en-GB"/>
+        </w:rPr>
+      </w:pPr>
+    </w:p>
+    <w:p>
+      <w:pPr>
+        <w:ind w:left="284"/>
+        <w:rPr>
+          <w:lang w:val="en-GB"/>
+        </w:rPr>
+      </w:pPr>
+    </w:p>
+    <w:p>
+      <w:pPr>
+        <w:ind w:left="284"/>
+        <w:rPr>
+          <w:lang w:val="en-GB"/>
+        </w:rPr>
+      </w:pPr>
+    </w:p>
+    <w:p>
+      <w:pPr>
+        <w:ind w:left="284"/>
+        <w:rPr>
+          <w:lang w:val="en-GB"/>
+        </w:rPr>
+      </w:pPr>
+    </w:p>
+    <w:p>
+      <w:pPr>
+        <w:ind w:left="284"/>
+        <w:rPr>
+          <w:lang w:val="en-GB"/>
+        </w:rPr>
+      </w:pPr>
+    </w:p>
+    <w:p>
+      <w:pPr>
+        <w:ind w:left="284"/>
+        <w:rPr>
+          <w:lang w:val="en-GB"/>
+        </w:rPr>
+      </w:pPr>
+    </w:p>
+    <w:p>
+      <w:pPr>
+        <w:ind w:left="284"/>
+        <w:rPr>
+          <w:lang w:val="en-GB"/>
+        </w:rPr>
+      </w:pPr>
+    </w:p>
+    <w:p>
+      <w:pPr>
+        <w:ind w:left="284"/>
+        <w:rPr>
+          <w:lang w:val="en-GB"/>
+        </w:rPr>
+      </w:pPr>
+    </w:p>
+    <w:p>
+      <w:pPr>
+        <w:ind w:left="284"/>
+        <w:rPr>
+          <w:lang w:val="en-GB"/>
+        </w:rPr>
+      </w:pPr>
+    </w:p>
+    <w:p>
+      <w:pPr>
+        <w:ind w:left="284"/>
+        <w:rPr>
+          <w:lang w:val="en-GB"/>
+        </w:rPr>
+      </w:pPr>
+    </w:p>
+    <w:p>
+      <w:pPr>
+        <w:ind w:left="284"/>
+        <w:rPr>
+          <w:lang w:val="en-GB"/>
+        </w:rPr>
+      </w:pPr>
+    </w:p>
+    <w:p>
+      <w:pPr>
+        <w:ind w:left="284"/>
+        <w:rPr>
+          <w:lang w:val="en-GB"/>
+        </w:rPr>
+      </w:pPr>
+    </w:p>
+    <w:p>
+      <w:pPr>
+        <w:ind w:left="284"/>
+        <w:rPr>
+          <w:lang w:val="en-GB"/>
+        </w:rPr>
+      </w:pPr>
+    </w:p>
+    <w:p>
+      <w:pPr>
+        <w:ind w:left="284"/>
+        <w:rPr>
+          <w:lang w:val="en-GB"/>
+        </w:rPr>
+      </w:pPr>
     </w:p>
     <w:p>
       <w:pPr>
@@ -1178,6 +1478,7 @@
           <w:bCs/>
           <w:lang w:val="en-GB"/>
         </w:rPr>
+        <w:lastRenderedPageBreak/>
         <w:t xml:space="preserve">How to run the </w:t>
       </w:r>
       <w:r>
@@ -1194,8 +1495,18 @@
           <w:bCs/>
           <w:lang w:val="en-GB"/>
         </w:rPr>
-        <w:t xml:space="preserve"> Docker ?</w:t>
-      </w:r>
+        <w:t xml:space="preserve"> </w:t>
+      </w:r>
+      <w:proofErr w:type="gramStart"/>
+      <w:r>
+        <w:rPr>
+          <w:b/>
+          <w:bCs/>
+          <w:lang w:val="en-GB"/>
+        </w:rPr>
+        <w:t>Docker ?</w:t>
+      </w:r>
+      <w:proofErr w:type="gramEnd"/>
     </w:p>
     <w:p>
       <w:pPr>
@@ -1250,8 +1561,16 @@
         <w:rPr>
           <w:lang w:val="en-GB"/>
         </w:rPr>
-        <w:t>docker build -t fakedatagenerator:1 .</w:t>
-      </w:r>
+        <w:t>docker build -t fakedatagenerator:</w:t>
+      </w:r>
+      <w:proofErr w:type="gramStart"/>
+      <w:r>
+        <w:rPr>
+          <w:lang w:val="en-GB"/>
+        </w:rPr>
+        <w:t>1 .</w:t>
+      </w:r>
+      <w:proofErr w:type="gramEnd"/>
     </w:p>
     <w:p>
       <w:pPr>
@@ -1295,7 +1614,7 @@
                     <pic:cNvPicPr/>
                   </pic:nvPicPr>
                   <pic:blipFill>
-                    <a:blip r:embed="rId13"/>
+                    <a:blip r:embed="rId15"/>
                     <a:stretch>
                       <a:fillRect/>
                     </a:stretch>
@@ -1342,7 +1661,6 @@
           <w:noProof/>
           <w:lang w:val="en-GB"/>
         </w:rPr>
-        <w:lastRenderedPageBreak/>
         <w:drawing>
           <wp:inline distT="0" distB="0" distL="0" distR="0" wp14:anchorId="3EED6F22" wp14:editId="1FD2CFBE">
             <wp:extent cx="5677692" cy="1171739"/>
@@ -1359,7 +1677,7 @@
                     <pic:cNvPicPr/>
                   </pic:nvPicPr>
                   <pic:blipFill>
-                    <a:blip r:embed="rId14"/>
+                    <a:blip r:embed="rId16"/>
                     <a:stretch>
                       <a:fillRect/>
                     </a:stretch>
@@ -1454,7 +1772,7 @@
                     <pic:cNvPicPr/>
                   </pic:nvPicPr>
                   <pic:blipFill>
-                    <a:blip r:embed="rId15"/>
+                    <a:blip r:embed="rId17"/>
                     <a:stretch>
                       <a:fillRect/>
                     </a:stretch>
@@ -1508,11 +1826,19 @@
         </w:rPr>
         <w:tab/>
       </w:r>
-      <w:r>
-        <w:rPr>
-          <w:lang w:val="en-GB"/>
-        </w:rPr>
-        <w:t>python ./customer/start.py</w:t>
+      <w:proofErr w:type="gramStart"/>
+      <w:r>
+        <w:rPr>
+          <w:lang w:val="en-GB"/>
+        </w:rPr>
+        <w:t>python .</w:t>
+      </w:r>
+      <w:proofErr w:type="gramEnd"/>
+      <w:r>
+        <w:rPr>
+          <w:lang w:val="en-GB"/>
+        </w:rPr>
+        <w:t>/customer/start.py</w:t>
       </w:r>
     </w:p>
     <w:p>
@@ -1543,7 +1869,7 @@
                     <pic:cNvPicPr/>
                   </pic:nvPicPr>
                   <pic:blipFill>
-                    <a:blip r:embed="rId16"/>
+                    <a:blip r:embed="rId18"/>
                     <a:stretch>
                       <a:fillRect/>
                     </a:stretch>
@@ -1590,6 +1916,7 @@
           <w14:ligatures w14:val="standardContextual"/>
         </w:rPr>
       </w:pPr>
+      <w:proofErr w:type="gramStart"/>
       <w:r>
         <w:rPr>
           <w:rFonts w:asciiTheme="minorHAnsi" w:eastAsiaTheme="minorHAnsi" w:hAnsiTheme="minorHAnsi" w:cstheme="minorBidi"/>
@@ -1599,7 +1926,19 @@
           <w:lang w:val="en-GB" w:eastAsia="en-US"/>
           <w14:ligatures w14:val="standardContextual"/>
         </w:rPr>
-        <w:t xml:space="preserve">Note : You can install the editor with the following commands in container shell </w:t>
+        <w:t>Note :</w:t>
+      </w:r>
+      <w:proofErr w:type="gramEnd"/>
+      <w:r>
+        <w:rPr>
+          <w:rFonts w:asciiTheme="minorHAnsi" w:eastAsiaTheme="minorHAnsi" w:hAnsiTheme="minorHAnsi" w:cstheme="minorBidi"/>
+          <w:kern w:val="2"/>
+          <w:sz w:val="22"/>
+          <w:szCs w:val="22"/>
+          <w:lang w:val="en-GB" w:eastAsia="en-US"/>
+          <w14:ligatures w14:val="standardContextual"/>
+        </w:rPr>
+        <w:t xml:space="preserve"> You can install the editor with the following commands in container shell </w:t>
       </w:r>
     </w:p>
     <w:p>
@@ -1680,25 +2019,21 @@
           <w:lang w:val="en-GB"/>
         </w:rPr>
         <w:tab/>
-        <w:t xml:space="preserve"> </w:t>
-      </w:r>
-      <w:r>
-        <w:rPr>
-          <w:lang w:val="en-GB"/>
-        </w:rPr>
-        <w:t>apt-get install vim</w:t>
-      </w:r>
-    </w:p>
-    <w:p>
-      <w:pPr>
-        <w:rPr>
-          <w:lang w:val="en-GB"/>
-        </w:rPr>
-      </w:pPr>
-      <w:r>
-        <w:rPr>
-          <w:lang w:val="en-GB"/>
-        </w:rPr>
+        <w:t xml:space="preserve"> apt-get install vim</w:t>
+      </w:r>
+    </w:p>
+    <w:p>
+      <w:pPr>
+        <w:rPr>
+          <w:lang w:val="en-GB"/>
+        </w:rPr>
+      </w:pPr>
+      <w:r>
+        <w:rPr>
+          <w:noProof/>
+          <w:lang w:val="en-GB"/>
+        </w:rPr>
+        <w:lastRenderedPageBreak/>
         <w:drawing>
           <wp:inline distT="0" distB="0" distL="0" distR="0" wp14:anchorId="2B9D73E4" wp14:editId="0192D7DE">
             <wp:extent cx="5731510" cy="509905"/>
@@ -1715,7 +2050,7 @@
                     <pic:cNvPicPr/>
                   </pic:nvPicPr>
                   <pic:blipFill>
-                    <a:blip r:embed="rId17"/>
+                    <a:blip r:embed="rId19"/>
                     <a:stretch>
                       <a:fillRect/>
                     </a:stretch>
@@ -1763,7 +2098,7 @@
                     <pic:cNvPicPr/>
                   </pic:nvPicPr>
                   <pic:blipFill>
-                    <a:blip r:embed="rId18"/>
+                    <a:blip r:embed="rId20"/>
                     <a:stretch>
                       <a:fillRect/>
                     </a:stretch>
@@ -1820,38 +2155,6 @@
           <w:lang w:val="en-GB"/>
         </w:rPr>
       </w:pPr>
-    </w:p>
-    <w:p>
-      <w:pPr>
-        <w:rPr>
-          <w:noProof/>
-          <w:lang w:val="en-GB"/>
-        </w:rPr>
-      </w:pPr>
-    </w:p>
-    <w:p>
-      <w:pPr>
-        <w:rPr>
-          <w:noProof/>
-          <w:lang w:val="en-GB"/>
-        </w:rPr>
-      </w:pPr>
-    </w:p>
-    <w:p>
-      <w:pPr>
-        <w:rPr>
-          <w:noProof/>
-          <w:lang w:val="en-GB"/>
-        </w:rPr>
-      </w:pPr>
-    </w:p>
-    <w:p>
-      <w:pPr>
-        <w:rPr>
-          <w:noProof/>
-          <w:lang w:val="en-GB"/>
-        </w:rPr>
-      </w:pPr>
       <w:r>
         <w:rPr>
           <w:noProof/>
@@ -1873,7 +2176,7 @@
                     <pic:cNvPicPr/>
                   </pic:nvPicPr>
                   <pic:blipFill>
-                    <a:blip r:embed="rId19"/>
+                    <a:blip r:embed="rId21"/>
                     <a:stretch>
                       <a:fillRect/>
                     </a:stretch>
@@ -1921,7 +2224,7 @@
                     <pic:cNvPicPr/>
                   </pic:nvPicPr>
                   <pic:blipFill>
-                    <a:blip r:embed="rId20"/>
+                    <a:blip r:embed="rId22"/>
                     <a:stretch>
                       <a:fillRect/>
                     </a:stretch>
@@ -1972,15 +2275,29 @@
     <w:p>
       <w:pPr>
         <w:rPr>
-          <w:lang w:val="en-GB"/>
-        </w:rPr>
-      </w:pPr>
-      <w:r>
-        <w:rPr>
-          <w:lang w:val="en-GB"/>
-        </w:rPr>
-        <w:t>How to run the test cases with Docker ?</w:t>
-      </w:r>
+          <w:b/>
+          <w:bCs/>
+          <w:lang w:val="en-GB"/>
+        </w:rPr>
+      </w:pPr>
+      <w:r>
+        <w:rPr>
+          <w:b/>
+          <w:bCs/>
+          <w:lang w:val="en-GB"/>
+        </w:rPr>
+        <w:t xml:space="preserve">How to run the test cases with </w:t>
+      </w:r>
+      <w:proofErr w:type="gramStart"/>
+      <w:r>
+        <w:rPr>
+          <w:b/>
+          <w:bCs/>
+          <w:lang w:val="en-GB"/>
+        </w:rPr>
+        <w:t>Docker ?</w:t>
+      </w:r>
+      <w:proofErr w:type="gramEnd"/>
     </w:p>
     <w:p>
       <w:pPr>
@@ -2040,11 +2357,33 @@
         </w:rPr>
         <w:t xml:space="preserve">                       </w:t>
       </w:r>
-      <w:r>
-        <w:rPr>
-          <w:lang w:val="en-GB"/>
-        </w:rPr>
-        <w:t>pytest -v ./customer</w:t>
+      <w:proofErr w:type="spellStart"/>
+      <w:r>
+        <w:rPr>
+          <w:lang w:val="en-GB"/>
+        </w:rPr>
+        <w:t>pytest</w:t>
+      </w:r>
+      <w:proofErr w:type="spellEnd"/>
+      <w:r>
+        <w:rPr>
+          <w:lang w:val="en-GB"/>
+        </w:rPr>
+        <w:t xml:space="preserve"> -</w:t>
+      </w:r>
+      <w:proofErr w:type="gramStart"/>
+      <w:r>
+        <w:rPr>
+          <w:lang w:val="en-GB"/>
+        </w:rPr>
+        <w:t>v .</w:t>
+      </w:r>
+      <w:proofErr w:type="gramEnd"/>
+      <w:r>
+        <w:rPr>
+          <w:lang w:val="en-GB"/>
+        </w:rPr>
+        <w:t>/customer</w:t>
       </w:r>
       <w:r>
         <w:rPr>
@@ -2064,6 +2403,7 @@
           <w:noProof/>
           <w:lang w:val="en-GB"/>
         </w:rPr>
+        <w:lastRenderedPageBreak/>
         <w:drawing>
           <wp:inline distT="0" distB="0" distL="0" distR="0" wp14:anchorId="41CF7791" wp14:editId="53CCB054">
             <wp:extent cx="5731510" cy="1721485"/>
@@ -2080,7 +2420,7 @@
                     <pic:cNvPicPr/>
                   </pic:nvPicPr>
                   <pic:blipFill>
-                    <a:blip r:embed="rId21"/>
+                    <a:blip r:embed="rId23"/>
                     <a:stretch>
                       <a:fillRect/>
                     </a:stretch>
@@ -2129,6 +2469,7 @@
       </w:r>
     </w:p>
     <w:sectPr>
+      <w:footerReference w:type="default" r:id="rId24"/>
       <w:pgSz w:w="11906" w:h="16838"/>
       <w:pgMar w:top="1440" w:right="1440" w:bottom="1440" w:left="1440" w:header="708" w:footer="708" w:gutter="0"/>
       <w:cols w:space="708"/>
@@ -2136,6 +2477,109 @@
     </w:sectPr>
   </w:body>
 </w:document>
+</file>
+
+<file path=word/endnotes.xml><?xml version="1.0" encoding="utf-8"?>
+<w:endnotes xmlns:wpc="http://schemas.microsoft.com/office/word/2010/wordprocessingCanvas" xmlns:cx="http://schemas.microsoft.com/office/drawing/2014/chartex" xmlns:cx1="http://schemas.microsoft.com/office/drawing/2015/9/8/chartex" xmlns:cx2="http://schemas.microsoft.com/office/drawing/2015/10/21/chartex" xmlns:cx3="http://schemas.microsoft.com/office/drawing/2016/5/9/chartex" xmlns:cx4="http://schemas.microsoft.com/office/drawing/2016/5/10/chartex" xmlns:cx5="http://schemas.microsoft.com/office/drawing/2016/5/11/chartex" xmlns:cx6="http://schemas.microsoft.com/office/drawing/2016/5/12/chartex" xmlns:cx7="http://schemas.microsoft.com/office/drawing/2016/5/13/chartex" xmlns:cx8="http://schemas.microsoft.com/office/drawing/2016/5/14/chartex" xmlns:mc="http://schemas.openxmlformats.org/markup-compatibility/2006" xmlns:aink="http://schemas.microsoft.com/office/drawing/2016/ink" xmlns:am3d="http://schemas.microsoft.com/office/drawing/2017/model3d" xmlns:o="urn:schemas-microsoft-com:office:office" xmlns:oel="http://schemas.microsoft.com/office/2019/extlst" xmlns:r="http://schemas.openxmlformats.org/officeDocument/2006/relationships" xmlns:m="http://schemas.openxmlformats.org/officeDocument/2006/math" xmlns:v="urn:schemas-microsoft-com:vml" xmlns:wp14="http://schemas.microsoft.com/office/word/2010/wordprocessingDrawing" xmlns:wp="http://schemas.openxmlformats.org/drawingml/2006/wordprocessingDrawing" xmlns:w10="urn:schemas-microsoft-com:office:word" xmlns:w="http://schemas.openxmlformats.org/wordprocessingml/2006/main" xmlns:w14="http://schemas.microsoft.com/office/word/2010/wordml" xmlns:w15="http://schemas.microsoft.com/office/word/2012/wordml" xmlns:w16cex="http://schemas.microsoft.com/office/word/2018/wordml/cex" xmlns:w16cid="http://schemas.microsoft.com/office/word/2016/wordml/cid" xmlns:w16="http://schemas.microsoft.com/office/word/2018/wordml" xmlns:w16du="http://schemas.microsoft.com/office/word/2023/wordml/word16du" xmlns:w16sdtdh="http://schemas.microsoft.com/office/word/2020/wordml/sdtdatahash" xmlns:w16se="http://schemas.microsoft.com/office/word/2015/wordml/symex" xmlns:wpg="http://schemas.microsoft.com/office/word/2010/wordprocessingGroup" xmlns:wpi="http://schemas.microsoft.com/office/word/2010/wordprocessingInk" xmlns:wne="http://schemas.microsoft.com/office/word/2006/wordml" xmlns:wps="http://schemas.microsoft.com/office/word/2010/wordprocessingShape" mc:Ignorable="w14 w15 w16se w16cid w16 w16cex w16sdtdh w16du wp14">
+  <w:endnote w:type="separator" w:id="-1">
+    <w:p>
+      <w:pPr>
+        <w:spacing w:after="0" w:line="240" w:lineRule="auto"/>
+      </w:pPr>
+      <w:r>
+        <w:separator/>
+      </w:r>
+    </w:p>
+  </w:endnote>
+  <w:endnote w:type="continuationSeparator" w:id="0">
+    <w:p>
+      <w:pPr>
+        <w:spacing w:after="0" w:line="240" w:lineRule="auto"/>
+      </w:pPr>
+      <w:r>
+        <w:continuationSeparator/>
+      </w:r>
+    </w:p>
+  </w:endnote>
+</w:endnotes>
+</file>
+
+<file path=word/footer1.xml><?xml version="1.0" encoding="utf-8"?>
+<w:ftr xmlns:wpc="http://schemas.microsoft.com/office/word/2010/wordprocessingCanvas" xmlns:cx="http://schemas.microsoft.com/office/drawing/2014/chartex" xmlns:cx1="http://schemas.microsoft.com/office/drawing/2015/9/8/chartex" xmlns:cx2="http://schemas.microsoft.com/office/drawing/2015/10/21/chartex" xmlns:cx3="http://schemas.microsoft.com/office/drawing/2016/5/9/chartex" xmlns:cx4="http://schemas.microsoft.com/office/drawing/2016/5/10/chartex" xmlns:cx5="http://schemas.microsoft.com/office/drawing/2016/5/11/chartex" xmlns:cx6="http://schemas.microsoft.com/office/drawing/2016/5/12/chartex" xmlns:cx7="http://schemas.microsoft.com/office/drawing/2016/5/13/chartex" xmlns:cx8="http://schemas.microsoft.com/office/drawing/2016/5/14/chartex" xmlns:mc="http://schemas.openxmlformats.org/markup-compatibility/2006" xmlns:aink="http://schemas.microsoft.com/office/drawing/2016/ink" xmlns:am3d="http://schemas.microsoft.com/office/drawing/2017/model3d" xmlns:o="urn:schemas-microsoft-com:office:office" xmlns:oel="http://schemas.microsoft.com/office/2019/extlst" xmlns:r="http://schemas.openxmlformats.org/officeDocument/2006/relationships" xmlns:m="http://schemas.openxmlformats.org/officeDocument/2006/math" xmlns:v="urn:schemas-microsoft-com:vml" xmlns:wp14="http://schemas.microsoft.com/office/word/2010/wordprocessingDrawing" xmlns:wp="http://schemas.openxmlformats.org/drawingml/2006/wordprocessingDrawing" xmlns:w10="urn:schemas-microsoft-com:office:word" xmlns:w="http://schemas.openxmlformats.org/wordprocessingml/2006/main" xmlns:w14="http://schemas.microsoft.com/office/word/2010/wordml" xmlns:w15="http://schemas.microsoft.com/office/word/2012/wordml" xmlns:w16cex="http://schemas.microsoft.com/office/word/2018/wordml/cex" xmlns:w16cid="http://schemas.microsoft.com/office/word/2016/wordml/cid" xmlns:w16="http://schemas.microsoft.com/office/word/2018/wordml" xmlns:w16du="http://schemas.microsoft.com/office/word/2023/wordml/word16du" xmlns:w16sdtdh="http://schemas.microsoft.com/office/word/2020/wordml/sdtdatahash" xmlns:w16se="http://schemas.microsoft.com/office/word/2015/wordml/symex" xmlns:wpg="http://schemas.microsoft.com/office/word/2010/wordprocessingGroup" xmlns:wpi="http://schemas.microsoft.com/office/word/2010/wordprocessingInk" xmlns:wne="http://schemas.microsoft.com/office/word/2006/wordml" xmlns:wps="http://schemas.microsoft.com/office/word/2010/wordprocessingShape" mc:Ignorable="w14 w15 w16se w16cid w16 w16cex w16sdtdh w16du wp14">
+  <w:sdt>
+    <w:sdtPr>
+      <w:id w:val="1322852630"/>
+      <w:docPartObj>
+        <w:docPartGallery w:val="Page Numbers (Bottom of Page)"/>
+        <w:docPartUnique/>
+      </w:docPartObj>
+    </w:sdtPr>
+    <w:sdtEndPr>
+      <w:rPr>
+        <w:noProof/>
+      </w:rPr>
+    </w:sdtEndPr>
+    <w:sdtContent>
+      <w:p>
+        <w:pPr>
+          <w:pStyle w:val="Footer"/>
+          <w:jc w:val="center"/>
+        </w:pPr>
+        <w:r>
+          <w:fldChar w:fldCharType="begin"/>
+        </w:r>
+        <w:r>
+          <w:instrText xml:space="preserve"> PAGE   \* MERGEFORMAT </w:instrText>
+        </w:r>
+        <w:r>
+          <w:fldChar w:fldCharType="separate"/>
+        </w:r>
+        <w:r>
+          <w:rPr>
+            <w:noProof/>
+          </w:rPr>
+          <w:t>2</w:t>
+        </w:r>
+        <w:r>
+          <w:rPr>
+            <w:noProof/>
+          </w:rPr>
+          <w:fldChar w:fldCharType="end"/>
+        </w:r>
+      </w:p>
+    </w:sdtContent>
+  </w:sdt>
+  <w:p>
+    <w:pPr>
+      <w:pStyle w:val="Footer"/>
+    </w:pPr>
+  </w:p>
+</w:ftr>
+</file>
+
+<file path=word/footnotes.xml><?xml version="1.0" encoding="utf-8"?>
+<w:footnotes xmlns:wpc="http://schemas.microsoft.com/office/word/2010/wordprocessingCanvas" xmlns:cx="http://schemas.microsoft.com/office/drawing/2014/chartex" xmlns:cx1="http://schemas.microsoft.com/office/drawing/2015/9/8/chartex" xmlns:cx2="http://schemas.microsoft.com/office/drawing/2015/10/21/chartex" xmlns:cx3="http://schemas.microsoft.com/office/drawing/2016/5/9/chartex" xmlns:cx4="http://schemas.microsoft.com/office/drawing/2016/5/10/chartex" xmlns:cx5="http://schemas.microsoft.com/office/drawing/2016/5/11/chartex" xmlns:cx6="http://schemas.microsoft.com/office/drawing/2016/5/12/chartex" xmlns:cx7="http://schemas.microsoft.com/office/drawing/2016/5/13/chartex" xmlns:cx8="http://schemas.microsoft.com/office/drawing/2016/5/14/chartex" xmlns:mc="http://schemas.openxmlformats.org/markup-compatibility/2006" xmlns:aink="http://schemas.microsoft.com/office/drawing/2016/ink" xmlns:am3d="http://schemas.microsoft.com/office/drawing/2017/model3d" xmlns:o="urn:schemas-microsoft-com:office:office" xmlns:oel="http://schemas.microsoft.com/office/2019/extlst" xmlns:r="http://schemas.openxmlformats.org/officeDocument/2006/relationships" xmlns:m="http://schemas.openxmlformats.org/officeDocument/2006/math" xmlns:v="urn:schemas-microsoft-com:vml" xmlns:wp14="http://schemas.microsoft.com/office/word/2010/wordprocessingDrawing" xmlns:wp="http://schemas.openxmlformats.org/drawingml/2006/wordprocessingDrawing" xmlns:w10="urn:schemas-microsoft-com:office:word" xmlns:w="http://schemas.openxmlformats.org/wordprocessingml/2006/main" xmlns:w14="http://schemas.microsoft.com/office/word/2010/wordml" xmlns:w15="http://schemas.microsoft.com/office/word/2012/wordml" xmlns:w16cex="http://schemas.microsoft.com/office/word/2018/wordml/cex" xmlns:w16cid="http://schemas.microsoft.com/office/word/2016/wordml/cid" xmlns:w16="http://schemas.microsoft.com/office/word/2018/wordml" xmlns:w16du="http://schemas.microsoft.com/office/word/2023/wordml/word16du" xmlns:w16sdtdh="http://schemas.microsoft.com/office/word/2020/wordml/sdtdatahash" xmlns:w16se="http://schemas.microsoft.com/office/word/2015/wordml/symex" xmlns:wpg="http://schemas.microsoft.com/office/word/2010/wordprocessingGroup" xmlns:wpi="http://schemas.microsoft.com/office/word/2010/wordprocessingInk" xmlns:wne="http://schemas.microsoft.com/office/word/2006/wordml" xmlns:wps="http://schemas.microsoft.com/office/word/2010/wordprocessingShape" mc:Ignorable="w14 w15 w16se w16cid w16 w16cex w16sdtdh w16du wp14">
+  <w:footnote w:type="separator" w:id="-1">
+    <w:p>
+      <w:pPr>
+        <w:spacing w:after="0" w:line="240" w:lineRule="auto"/>
+      </w:pPr>
+      <w:r>
+        <w:separator/>
+      </w:r>
+    </w:p>
+  </w:footnote>
+  <w:footnote w:type="continuationSeparator" w:id="0">
+    <w:p>
+      <w:pPr>
+        <w:spacing w:after="0" w:line="240" w:lineRule="auto"/>
+      </w:pPr>
+      <w:r>
+        <w:continuationSeparator/>
+      </w:r>
+    </w:p>
+  </w:footnote>
+</w:footnotes>
 </file>
 
 <file path=word/styles.xml><?xml version="1.0" encoding="utf-8"?>
@@ -3123,6 +3567,50 @@
       <w:szCs w:val="20"/>
     </w:rPr>
   </w:style>
+  <w:style w:type="paragraph" w:styleId="Header">
+    <w:name w:val="header"/>
+    <w:basedOn w:val="Normal"/>
+    <w:link w:val="HeaderChar"/>
+    <w:uiPriority w:val="99"/>
+    <w:unhideWhenUsed/>
+    <w:rsid w:val="00A1479D"/>
+    <w:pPr>
+      <w:tabs>
+        <w:tab w:val="center" w:pos="4513"/>
+        <w:tab w:val="right" w:pos="9026"/>
+      </w:tabs>
+      <w:spacing w:after="0" w:line="240" w:lineRule="auto"/>
+    </w:pPr>
+  </w:style>
+  <w:style w:type="character" w:customStyle="1" w:styleId="HeaderChar">
+    <w:name w:val="Header Char"/>
+    <w:basedOn w:val="DefaultParagraphFont"/>
+    <w:link w:val="Header"/>
+    <w:uiPriority w:val="99"/>
+    <w:rsid w:val="00A1479D"/>
+  </w:style>
+  <w:style w:type="paragraph" w:styleId="Footer">
+    <w:name w:val="footer"/>
+    <w:basedOn w:val="Normal"/>
+    <w:link w:val="FooterChar"/>
+    <w:uiPriority w:val="99"/>
+    <w:unhideWhenUsed/>
+    <w:rsid w:val="00A1479D"/>
+    <w:pPr>
+      <w:tabs>
+        <w:tab w:val="center" w:pos="4513"/>
+        <w:tab w:val="right" w:pos="9026"/>
+      </w:tabs>
+      <w:spacing w:after="0" w:line="240" w:lineRule="auto"/>
+    </w:pPr>
+  </w:style>
+  <w:style w:type="character" w:customStyle="1" w:styleId="FooterChar">
+    <w:name w:val="Footer Char"/>
+    <w:basedOn w:val="DefaultParagraphFont"/>
+    <w:link w:val="Footer"/>
+    <w:uiPriority w:val="99"/>
+    <w:rsid w:val="00A1479D"/>
+  </w:style>
 </w:styles>
 </file>
 

</xml_diff>